<commit_message>
Added summary controllers, MCH auto-disable, and updated templates to .docx
</commit_message>
<xml_diff>
--- a/template/APPLICATION_TEMPLATE.docx
+++ b/template/APPLICATION_TEMPLATE.docx
@@ -1,6 +1,6 @@
 
 <file path=word/document.xml><?xml version="1.0" encoding="utf-8"?>
-<w:document xmlns:wpc="http://schemas.microsoft.com/office/word/2010/wordprocessingCanvas" xmlns:cx="http://schemas.microsoft.com/office/drawing/2014/chartex" xmlns:cx1="http://schemas.microsoft.com/office/drawing/2015/9/8/chartex" xmlns:cx2="http://schemas.microsoft.com/office/drawing/2015/10/21/chartex" xmlns:cx3="http://schemas.microsoft.com/office/drawing/2016/5/9/chartex" xmlns:cx4="http://schemas.microsoft.com/office/drawing/2016/5/10/chartex" xmlns:cx5="http://schemas.microsoft.com/office/drawing/2016/5/11/chartex" xmlns:cx6="http://schemas.microsoft.com/office/drawing/2016/5/12/chartex" xmlns:cx7="http://schemas.microsoft.com/office/drawing/2016/5/13/chartex" xmlns:cx8="http://schemas.microsoft.com/office/drawing/2016/5/14/chartex" xmlns:mc="http://schemas.openxmlformats.org/markup-compatibility/2006" xmlns:aink="http://schemas.microsoft.com/office/drawing/2016/ink" xmlns:am3d="http://schemas.microsoft.com/office/drawing/2017/model3d" xmlns:o="urn:schemas-microsoft-com:office:office" xmlns:oel="http://schemas.microsoft.com/office/2019/extlst" xmlns:r="http://schemas.openxmlformats.org/officeDocument/2006/relationships" xmlns:m="http://schemas.openxmlformats.org/officeDocument/2006/math" xmlns:v="urn:schemas-microsoft-com:vml" xmlns:wp14="http://schemas.microsoft.com/office/word/2010/wordprocessingDrawing" xmlns:wp="http://schemas.openxmlformats.org/drawingml/2006/wordprocessingDrawing" xmlns:w10="urn:schemas-microsoft-com:office:word" xmlns:w="http://schemas.openxmlformats.org/wordprocessingml/2006/main" xmlns:w14="http://schemas.microsoft.com/office/word/2010/wordml" xmlns:w15="http://schemas.microsoft.com/office/word/2012/wordml" xmlns:w16cex="http://schemas.microsoft.com/office/word/2018/wordml/cex" xmlns:w16cid="http://schemas.microsoft.com/office/word/2016/wordml/cid" xmlns:w16="http://schemas.microsoft.com/office/word/2018/wordml" xmlns:w16sdtdh="http://schemas.microsoft.com/office/word/2020/wordml/sdtdatahash" xmlns:w16se="http://schemas.microsoft.com/office/word/2015/wordml/symex" xmlns:wpg="http://schemas.microsoft.com/office/word/2010/wordprocessingGroup" xmlns:wpi="http://schemas.microsoft.com/office/word/2010/wordprocessingInk" xmlns:wne="http://schemas.microsoft.com/office/word/2006/wordml" xmlns:wps="http://schemas.microsoft.com/office/word/2010/wordprocessingShape" mc:Ignorable="w14 w15 w16se w16cid w16 w16cex w16sdtdh wp14">
+<w:document xmlns:wpc="http://schemas.microsoft.com/office/word/2010/wordprocessingCanvas" xmlns:cx="http://schemas.microsoft.com/office/drawing/2014/chartex" xmlns:cx1="http://schemas.microsoft.com/office/drawing/2015/9/8/chartex" xmlns:cx2="http://schemas.microsoft.com/office/drawing/2015/10/21/chartex" xmlns:cx3="http://schemas.microsoft.com/office/drawing/2016/5/9/chartex" xmlns:cx4="http://schemas.microsoft.com/office/drawing/2016/5/10/chartex" xmlns:cx5="http://schemas.microsoft.com/office/drawing/2016/5/11/chartex" xmlns:cx6="http://schemas.microsoft.com/office/drawing/2016/5/12/chartex" xmlns:cx7="http://schemas.microsoft.com/office/drawing/2016/5/13/chartex" xmlns:cx8="http://schemas.microsoft.com/office/drawing/2016/5/14/chartex" xmlns:mc="http://schemas.openxmlformats.org/markup-compatibility/2006" xmlns:aink="http://schemas.microsoft.com/office/drawing/2016/ink" xmlns:am3d="http://schemas.microsoft.com/office/drawing/2017/model3d" xmlns:o="urn:schemas-microsoft-com:office:office" xmlns:oel="http://schemas.microsoft.com/office/2019/extlst" xmlns:r="http://schemas.openxmlformats.org/officeDocument/2006/relationships" xmlns:m="http://schemas.openxmlformats.org/officeDocument/2006/math" xmlns:v="urn:schemas-microsoft-com:vml" xmlns:wp14="http://schemas.microsoft.com/office/word/2010/wordprocessingDrawing" xmlns:wp="http://schemas.openxmlformats.org/drawingml/2006/wordprocessingDrawing" xmlns:w10="urn:schemas-microsoft-com:office:word" xmlns:w="http://schemas.openxmlformats.org/wordprocessingml/2006/main" xmlns:w14="http://schemas.microsoft.com/office/word/2010/wordml" xmlns:w15="http://schemas.microsoft.com/office/word/2012/wordml" xmlns:w16cex="http://schemas.microsoft.com/office/word/2018/wordml/cex" xmlns:w16cid="http://schemas.microsoft.com/office/word/2016/wordml/cid" xmlns:w16="http://schemas.microsoft.com/office/word/2018/wordml" xmlns:w16du="http://schemas.microsoft.com/office/word/2023/wordml/word16du" xmlns:w16sdtdh="http://schemas.microsoft.com/office/word/2020/wordml/sdtdatahash" xmlns:w16sdtfl="http://schemas.microsoft.com/office/word/2024/wordml/sdtformatlock" xmlns:w16se="http://schemas.microsoft.com/office/word/2015/wordml/symex" xmlns:wpg="http://schemas.microsoft.com/office/word/2010/wordprocessingGroup" xmlns:wpi="http://schemas.microsoft.com/office/word/2010/wordprocessingInk" xmlns:wne="http://schemas.microsoft.com/office/word/2006/wordml" xmlns:wps="http://schemas.microsoft.com/office/word/2010/wordprocessingShape" mc:Ignorable="w14 w15 w16se w16cid w16 w16cex w16sdtdh w16sdtfl w16du wp14">
   <w:body>
     <w:p>
       <w:pPr>
@@ -272,7 +272,7 @@
           <w:smallCaps/>
           <w:sz w:val="22"/>
         </w:rPr>
-        <w:t>to Operate a MCH (</w:t>
+        <w:t>to Operate a MCH (Habal-</w:t>
       </w:r>
       <w:proofErr w:type="spellStart"/>
       <w:r>
@@ -280,7 +280,7 @@
           <w:smallCaps/>
           <w:sz w:val="22"/>
         </w:rPr>
-        <w:t>Habal-habal</w:t>
+        <w:t>habal</w:t>
       </w:r>
       <w:proofErr w:type="spellEnd"/>
       <w:r>
@@ -419,21 +419,51 @@
       </w:r>
       <w:r>
         <w:rPr>
+          <w:b/>
+          <w:bCs/>
+          <w:sz w:val="22"/>
+        </w:rPr>
+        <w:t>${</w:t>
+      </w:r>
+      <w:proofErr w:type="spellStart"/>
+      <w:r>
+        <w:rPr>
+          <w:b/>
+          <w:bCs/>
+          <w:sz w:val="22"/>
+        </w:rPr>
+        <w:t>operator_</w:t>
+      </w:r>
+      <w:proofErr w:type="gramStart"/>
+      <w:r>
+        <w:rPr>
+          <w:b/>
+          <w:bCs/>
+          <w:sz w:val="22"/>
+        </w:rPr>
+        <w:t>name</w:t>
+      </w:r>
+      <w:proofErr w:type="spellEnd"/>
+      <w:r>
+        <w:rPr>
+          <w:b/>
+          <w:bCs/>
+          <w:sz w:val="22"/>
+        </w:rPr>
+        <w:t>}</w:t>
+      </w:r>
+      <w:r>
+        <w:rPr>
           <w:sz w:val="22"/>
         </w:rPr>
         <w:t xml:space="preserve">   </w:t>
       </w:r>
-      <w:r>
-        <w:rPr>
-          <w:sz w:val="22"/>
-        </w:rPr>
-        <w:t xml:space="preserve">        </w:t>
-      </w:r>
-      <w:r>
-        <w:rPr>
-          <w:sz w:val="22"/>
-        </w:rPr>
-        <w:t xml:space="preserve">          </w:t>
+      <w:proofErr w:type="gramEnd"/>
+      <w:r>
+        <w:rPr>
+          <w:sz w:val="22"/>
+        </w:rPr>
+        <w:t xml:space="preserve">     </w:t>
       </w:r>
       <w:r>
         <w:rPr>
@@ -541,7 +571,7 @@
         <w:rPr>
           <w:sz w:val="22"/>
         </w:rPr>
-        <w:t xml:space="preserve">                                      </w:t>
+        <w:t xml:space="preserve">                     </w:t>
       </w:r>
       <w:r>
         <w:rPr>
@@ -569,7 +599,29 @@
           <w:sz w:val="22"/>
           <w:szCs w:val="22"/>
         </w:rPr>
-        <w:t>_________</w:t>
+        <w:t>${</w:t>
+      </w:r>
+      <w:proofErr w:type="spellStart"/>
+      <w:r>
+        <w:rPr>
+          <w:rFonts w:ascii="Arial" w:hAnsi="Arial" w:cs="Arial"/>
+          <w:b/>
+          <w:bCs/>
+          <w:sz w:val="22"/>
+          <w:szCs w:val="22"/>
+        </w:rPr>
+        <w:t>franchise_no</w:t>
+      </w:r>
+      <w:proofErr w:type="spellEnd"/>
+      <w:r>
+        <w:rPr>
+          <w:rFonts w:ascii="Arial" w:hAnsi="Arial" w:cs="Arial"/>
+          <w:b/>
+          <w:bCs/>
+          <w:sz w:val="22"/>
+          <w:szCs w:val="22"/>
+        </w:rPr>
+        <w:t>}</w:t>
       </w:r>
     </w:p>
     <w:p>
@@ -726,7 +778,29 @@
           <w:sz w:val="22"/>
           <w:szCs w:val="22"/>
         </w:rPr>
-        <w:t>_________</w:t>
+        <w:t>${</w:t>
+      </w:r>
+      <w:proofErr w:type="spellStart"/>
+      <w:r>
+        <w:rPr>
+          <w:rFonts w:ascii="Arial" w:hAnsi="Arial" w:cs="Arial"/>
+          <w:b/>
+          <w:bCs/>
+          <w:sz w:val="22"/>
+          <w:szCs w:val="22"/>
+        </w:rPr>
+        <w:t>mch_no</w:t>
+      </w:r>
+      <w:proofErr w:type="spellEnd"/>
+      <w:r>
+        <w:rPr>
+          <w:rFonts w:ascii="Arial" w:hAnsi="Arial" w:cs="Arial"/>
+          <w:b/>
+          <w:bCs/>
+          <w:sz w:val="22"/>
+          <w:szCs w:val="22"/>
+        </w:rPr>
+        <w:t>}</w:t>
       </w:r>
     </w:p>
     <w:p>
@@ -777,6 +851,7 @@
         <w:t xml:space="preserve">  </w:t>
       </w:r>
       <w:proofErr w:type="spellStart"/>
+      <w:proofErr w:type="gramStart"/>
       <w:r>
         <w:rPr>
           <w:b/>
@@ -802,14 +877,16 @@
         </w:rPr>
         <w:t>L</w:t>
       </w:r>
-      <w:r>
-        <w:rPr>
-          <w:b/>
-          <w:bCs/>
-          <w:sz w:val="22"/>
-        </w:rPr>
-        <w:t xml:space="preserve">  </w:t>
-      </w:r>
+      <w:proofErr w:type="gramEnd"/>
+      <w:r>
+        <w:rPr>
+          <w:b/>
+          <w:bCs/>
+          <w:sz w:val="22"/>
+        </w:rPr>
+        <w:t xml:space="preserve">  </w:t>
+      </w:r>
+      <w:proofErr w:type="gramStart"/>
       <w:r>
         <w:rPr>
           <w:b/>
@@ -834,14 +911,34 @@
         </w:rPr>
         <w:t>C</w:t>
       </w:r>
-      <w:r>
-        <w:rPr>
-          <w:b/>
-          <w:bCs/>
-          <w:sz w:val="22"/>
-        </w:rPr>
-        <w:t xml:space="preserve">  A  T  </w:t>
-      </w:r>
+      <w:proofErr w:type="gramEnd"/>
+      <w:r>
+        <w:rPr>
+          <w:b/>
+          <w:bCs/>
+          <w:sz w:val="22"/>
+        </w:rPr>
+        <w:t xml:space="preserve">  </w:t>
+      </w:r>
+      <w:proofErr w:type="gramStart"/>
+      <w:r>
+        <w:rPr>
+          <w:b/>
+          <w:bCs/>
+          <w:sz w:val="22"/>
+        </w:rPr>
+        <w:t>A  T</w:t>
+      </w:r>
+      <w:proofErr w:type="gramEnd"/>
+      <w:r>
+        <w:rPr>
+          <w:b/>
+          <w:bCs/>
+          <w:sz w:val="22"/>
+        </w:rPr>
+        <w:t xml:space="preserve">  </w:t>
+      </w:r>
+      <w:proofErr w:type="gramStart"/>
       <w:r>
         <w:rPr>
           <w:b/>
@@ -856,7 +953,16 @@
           <w:bCs/>
           <w:sz w:val="22"/>
         </w:rPr>
-        <w:t xml:space="preserve">  O  </w:t>
+        <w:t xml:space="preserve">  O</w:t>
+      </w:r>
+      <w:proofErr w:type="gramEnd"/>
+      <w:r>
+        <w:rPr>
+          <w:b/>
+          <w:bCs/>
+          <w:sz w:val="22"/>
+        </w:rPr>
+        <w:t xml:space="preserve">  </w:t>
       </w:r>
       <w:r>
         <w:rPr>
@@ -926,7 +1032,16 @@
         <w:rPr>
           <w:sz w:val="22"/>
         </w:rPr>
-        <w:t xml:space="preserve"> _________________</w:t>
+        <w:t xml:space="preserve"> </w:t>
+      </w:r>
+      <w:r>
+        <w:rPr>
+          <w:b/>
+          <w:bCs/>
+          <w:sz w:val="22"/>
+          <w:u w:val="single"/>
+        </w:rPr>
+        <w:t>${barangay}</w:t>
       </w:r>
       <w:r>
         <w:rPr>
@@ -1416,20 +1531,34 @@
         <w:rPr>
           <w:b/>
         </w:rPr>
-        <w:t xml:space="preserve"> </w:t>
-      </w:r>
-      <w:r>
-        <w:rPr>
-          <w:b/>
-        </w:rPr>
-        <w:t xml:space="preserve"> </w:t>
-      </w:r>
-      <w:r>
-        <w:rPr>
-          <w:b/>
-        </w:rPr>
-        <w:t xml:space="preserve"> </w:t>
-      </w:r>
+        <w:t>${</w:t>
+      </w:r>
+      <w:proofErr w:type="gramStart"/>
+      <w:r>
+        <w:rPr>
+          <w:b/>
+        </w:rPr>
+        <w:t>make}</w:t>
+      </w:r>
+      <w:r>
+        <w:rPr>
+          <w:b/>
+        </w:rPr>
+        <w:t xml:space="preserve"> </w:t>
+      </w:r>
+      <w:r>
+        <w:rPr>
+          <w:b/>
+        </w:rPr>
+        <w:t xml:space="preserve"> </w:t>
+      </w:r>
+      <w:r>
+        <w:rPr>
+          <w:b/>
+        </w:rPr>
+        <w:t xml:space="preserve"> </w:t>
+      </w:r>
+      <w:proofErr w:type="gramEnd"/>
       <w:r>
         <w:rPr>
           <w:b/>
@@ -1442,6 +1571,112 @@
           <w:b/>
         </w:rPr>
         <w:t xml:space="preserve"> </w:t>
+      </w:r>
+      <w:r>
+        <w:rPr>
+          <w:b/>
+        </w:rPr>
+        <w:t xml:space="preserve">                    </w:t>
+      </w:r>
+      <w:r>
+        <w:rPr>
+          <w:b/>
+        </w:rPr>
+        <w:t>${</w:t>
+      </w:r>
+      <w:proofErr w:type="spellStart"/>
+      <w:r>
+        <w:rPr>
+          <w:b/>
+        </w:rPr>
+        <w:t>motor_</w:t>
+      </w:r>
+      <w:proofErr w:type="gramStart"/>
+      <w:r>
+        <w:rPr>
+          <w:b/>
+        </w:rPr>
+        <w:t>no</w:t>
+      </w:r>
+      <w:proofErr w:type="spellEnd"/>
+      <w:r>
+        <w:rPr>
+          <w:b/>
+        </w:rPr>
+        <w:t>}</w:t>
+      </w:r>
+      <w:r>
+        <w:rPr>
+          <w:b/>
+        </w:rPr>
+        <w:t xml:space="preserve">   </w:t>
+      </w:r>
+      <w:proofErr w:type="gramEnd"/>
+      <w:r>
+        <w:rPr>
+          <w:b/>
+        </w:rPr>
+        <w:t xml:space="preserve">                       </w:t>
+      </w:r>
+      <w:r>
+        <w:rPr>
+          <w:b/>
+        </w:rPr>
+        <w:t>${</w:t>
+      </w:r>
+      <w:proofErr w:type="spellStart"/>
+      <w:r>
+        <w:rPr>
+          <w:b/>
+        </w:rPr>
+        <w:t>chassis_</w:t>
+      </w:r>
+      <w:proofErr w:type="gramStart"/>
+      <w:r>
+        <w:rPr>
+          <w:b/>
+        </w:rPr>
+        <w:t>no</w:t>
+      </w:r>
+      <w:proofErr w:type="spellEnd"/>
+      <w:r>
+        <w:rPr>
+          <w:b/>
+        </w:rPr>
+        <w:t>}</w:t>
+      </w:r>
+      <w:r>
+        <w:rPr>
+          <w:b/>
+        </w:rPr>
+        <w:t xml:space="preserve">   </w:t>
+      </w:r>
+      <w:proofErr w:type="gramEnd"/>
+      <w:r>
+        <w:rPr>
+          <w:b/>
+        </w:rPr>
+        <w:t xml:space="preserve">                     </w:t>
+      </w:r>
+      <w:r>
+        <w:rPr>
+          <w:b/>
+        </w:rPr>
+        <w:t>${</w:t>
+      </w:r>
+      <w:proofErr w:type="spellStart"/>
+      <w:r>
+        <w:rPr>
+          <w:b/>
+        </w:rPr>
+        <w:t>plate_no</w:t>
+      </w:r>
+      <w:proofErr w:type="spellEnd"/>
+      <w:r>
+        <w:rPr>
+          <w:b/>
+        </w:rPr>
+        <w:t>}</w:t>
       </w:r>
     </w:p>
     <w:p>
@@ -1605,13 +1840,43 @@
           <w:b/>
           <w:u w:val="single"/>
         </w:rPr>
-        <w:t xml:space="preserve">                                                </w:t>
+        <w:t xml:space="preserve">        </w:t>
       </w:r>
       <w:r>
         <w:rPr>
           <w:b/>
           <w:u w:val="single"/>
         </w:rPr>
+        <w:t>${</w:t>
+      </w:r>
+      <w:proofErr w:type="spellStart"/>
+      <w:r>
+        <w:rPr>
+          <w:b/>
+          <w:u w:val="single"/>
+        </w:rPr>
+        <w:t>date_registered</w:t>
+      </w:r>
+      <w:proofErr w:type="spellEnd"/>
+      <w:r>
+        <w:rPr>
+          <w:b/>
+          <w:u w:val="single"/>
+        </w:rPr>
+        <w:t>}</w:t>
+      </w:r>
+      <w:r>
+        <w:rPr>
+          <w:b/>
+          <w:u w:val="single"/>
+        </w:rPr>
+        <w:t xml:space="preserve"> </w:t>
+      </w:r>
+      <w:r>
+        <w:rPr>
+          <w:b/>
+          <w:u w:val="single"/>
+        </w:rPr>
         <w:t>– ZAMBOANGUITA NEG OR.</w:t>
       </w:r>
     </w:p>
@@ -1718,19 +1983,39 @@
         <w:rPr>
           <w:sz w:val="22"/>
         </w:rPr>
-        <w:t xml:space="preserve">    </w:t>
-      </w:r>
-      <w:r>
-        <w:rPr>
-          <w:sz w:val="22"/>
-        </w:rPr>
-        <w:t xml:space="preserve"> </w:t>
-      </w:r>
-      <w:r>
-        <w:rPr>
-          <w:sz w:val="22"/>
-        </w:rPr>
-        <w:tab/>
+        <w:t xml:space="preserve"> </w:t>
+      </w:r>
+      <w:r>
+        <w:rPr>
+          <w:sz w:val="22"/>
+        </w:rPr>
+        <w:t xml:space="preserve">       </w:t>
+      </w:r>
+      <w:r>
+        <w:rPr>
+          <w:b/>
+          <w:bCs/>
+          <w:sz w:val="22"/>
+        </w:rPr>
+        <w:t>${</w:t>
+      </w:r>
+      <w:proofErr w:type="spellStart"/>
+      <w:r>
+        <w:rPr>
+          <w:b/>
+          <w:bCs/>
+          <w:sz w:val="22"/>
+        </w:rPr>
+        <w:t>operator_name</w:t>
+      </w:r>
+      <w:proofErr w:type="spellEnd"/>
+      <w:r>
+        <w:rPr>
+          <w:b/>
+          <w:bCs/>
+          <w:sz w:val="22"/>
+        </w:rPr>
+        <w:t>}</w:t>
       </w:r>
       <w:r>
         <w:rPr>
@@ -1917,8 +2202,72 @@
         <w:rPr>
           <w:sz w:val="22"/>
         </w:rPr>
-        <w:t xml:space="preserve">  R  I  F  I  C  A  T  I  O  N</w:t>
-      </w:r>
+        <w:t xml:space="preserve">  </w:t>
+      </w:r>
+      <w:proofErr w:type="gramStart"/>
+      <w:r>
+        <w:rPr>
+          <w:sz w:val="22"/>
+        </w:rPr>
+        <w:t>R  I</w:t>
+      </w:r>
+      <w:proofErr w:type="gramEnd"/>
+      <w:r>
+        <w:rPr>
+          <w:sz w:val="22"/>
+        </w:rPr>
+        <w:t xml:space="preserve">  </w:t>
+      </w:r>
+      <w:proofErr w:type="gramStart"/>
+      <w:r>
+        <w:rPr>
+          <w:sz w:val="22"/>
+        </w:rPr>
+        <w:t>F  I</w:t>
+      </w:r>
+      <w:proofErr w:type="gramEnd"/>
+      <w:r>
+        <w:rPr>
+          <w:sz w:val="22"/>
+        </w:rPr>
+        <w:t xml:space="preserve">  </w:t>
+      </w:r>
+      <w:proofErr w:type="gramStart"/>
+      <w:r>
+        <w:rPr>
+          <w:sz w:val="22"/>
+        </w:rPr>
+        <w:t>C  A</w:t>
+      </w:r>
+      <w:proofErr w:type="gramEnd"/>
+      <w:r>
+        <w:rPr>
+          <w:sz w:val="22"/>
+        </w:rPr>
+        <w:t xml:space="preserve">  </w:t>
+      </w:r>
+      <w:proofErr w:type="gramStart"/>
+      <w:r>
+        <w:rPr>
+          <w:sz w:val="22"/>
+        </w:rPr>
+        <w:t>T  I</w:t>
+      </w:r>
+      <w:proofErr w:type="gramEnd"/>
+      <w:r>
+        <w:rPr>
+          <w:sz w:val="22"/>
+        </w:rPr>
+        <w:t xml:space="preserve">  </w:t>
+      </w:r>
+      <w:proofErr w:type="gramStart"/>
+      <w:r>
+        <w:rPr>
+          <w:sz w:val="22"/>
+        </w:rPr>
+        <w:t>O  N</w:t>
+      </w:r>
+      <w:proofErr w:type="gramEnd"/>
     </w:p>
     <w:p>
       <w:pPr>
@@ -1953,13 +2302,42 @@
       </w:r>
       <w:r>
         <w:rPr>
+          <w:b/>
+          <w:bCs/>
+          <w:sz w:val="22"/>
+          <w:u w:val="single"/>
+        </w:rPr>
+        <w:t>${</w:t>
+      </w:r>
+      <w:proofErr w:type="spellStart"/>
+      <w:r>
+        <w:rPr>
+          <w:b/>
+          <w:bCs/>
+          <w:sz w:val="22"/>
+          <w:u w:val="single"/>
+        </w:rPr>
+        <w:t>operator_name</w:t>
+      </w:r>
+      <w:proofErr w:type="spellEnd"/>
+      <w:r>
+        <w:rPr>
+          <w:b/>
+          <w:bCs/>
+          <w:sz w:val="22"/>
+          <w:u w:val="single"/>
+        </w:rPr>
+        <w:t>}</w:t>
+      </w:r>
+      <w:r>
+        <w:rPr>
           <w:rFonts w:ascii="Arial" w:hAnsi="Arial" w:cs="Arial"/>
           <w:b/>
           <w:bCs/>
           <w:sz w:val="22"/>
           <w:szCs w:val="22"/>
         </w:rPr>
-        <w:t>_______________________________</w:t>
+        <w:t>,</w:t>
       </w:r>
       <w:r>
         <w:rPr>
@@ -1968,49 +2346,516 @@
           <w:bCs/>
           <w:sz w:val="22"/>
           <w:szCs w:val="22"/>
+        </w:rPr>
+        <w:t xml:space="preserve"> </w:t>
+      </w:r>
+      <w:r>
+        <w:rPr>
+          <w:sz w:val="22"/>
+        </w:rPr>
+        <w:t xml:space="preserve">after   having been duly </w:t>
+      </w:r>
+      <w:r>
+        <w:rPr>
+          <w:sz w:val="22"/>
+        </w:rPr>
+        <w:t xml:space="preserve">sworn to in accordance with law, </w:t>
+      </w:r>
+      <w:r>
+        <w:rPr>
+          <w:sz w:val="22"/>
+        </w:rPr>
+        <w:t xml:space="preserve">hereby </w:t>
+      </w:r>
+      <w:r>
+        <w:rPr>
+          <w:sz w:val="22"/>
+        </w:rPr>
+        <w:t>dispose</w:t>
+      </w:r>
+      <w:r>
+        <w:rPr>
+          <w:sz w:val="22"/>
+        </w:rPr>
+        <w:t xml:space="preserve"> and say:  That I am the applicant in the instant application; That I have caused the preparation thereof; That I have read and understood its contents; and</w:t>
+      </w:r>
+      <w:r>
+        <w:rPr>
+          <w:sz w:val="22"/>
+        </w:rPr>
+        <w:t>,</w:t>
+      </w:r>
+      <w:r>
+        <w:rPr>
+          <w:sz w:val="22"/>
+        </w:rPr>
+        <w:t xml:space="preserve"> </w:t>
+      </w:r>
+      <w:proofErr w:type="gramStart"/>
+      <w:r>
+        <w:rPr>
+          <w:sz w:val="22"/>
+        </w:rPr>
+        <w:t>That</w:t>
+      </w:r>
+      <w:proofErr w:type="gramEnd"/>
+      <w:r>
+        <w:rPr>
+          <w:sz w:val="22"/>
+        </w:rPr>
+        <w:t xml:space="preserve"> </w:t>
+      </w:r>
+      <w:r>
+        <w:rPr>
+          <w:sz w:val="22"/>
+        </w:rPr>
+        <w:t>they are true and correct to the best of my own personal knowledge and belief.</w:t>
+      </w:r>
+    </w:p>
+    <w:p>
+      <w:pPr>
+        <w:rPr>
+          <w:sz w:val="22"/>
+        </w:rPr>
+      </w:pPr>
+    </w:p>
+    <w:p>
+      <w:pPr>
+        <w:rPr>
+          <w:sz w:val="22"/>
+        </w:rPr>
+      </w:pPr>
+      <w:r>
+        <w:rPr>
+          <w:sz w:val="22"/>
+        </w:rPr>
+        <w:t xml:space="preserve">        </w:t>
+      </w:r>
+      <w:r>
+        <w:rPr>
+          <w:sz w:val="22"/>
+        </w:rPr>
+        <w:t xml:space="preserve"> </w:t>
+      </w:r>
+    </w:p>
+    <w:p>
+      <w:pPr>
+        <w:jc w:val="center"/>
+        <w:rPr>
+          <w:b/>
+          <w:bCs/>
+          <w:sz w:val="22"/>
           <w:u w:val="single"/>
         </w:rPr>
+      </w:pPr>
+      <w:r>
+        <w:rPr>
+          <w:sz w:val="22"/>
+        </w:rPr>
+        <w:t xml:space="preserve">                                         </w:t>
+      </w:r>
+      <w:r>
+        <w:rPr>
+          <w:sz w:val="22"/>
+        </w:rPr>
+        <w:t xml:space="preserve">                 </w:t>
+      </w:r>
+      <w:r>
+        <w:rPr>
+          <w:sz w:val="22"/>
+        </w:rPr>
+        <w:t xml:space="preserve">                                                                                 </w:t>
+      </w:r>
+      <w:r>
+        <w:rPr>
+          <w:b/>
+          <w:bCs/>
+          <w:sz w:val="22"/>
+        </w:rPr>
+        <w:t>${</w:t>
+      </w:r>
+      <w:proofErr w:type="spellStart"/>
+      <w:r>
+        <w:rPr>
+          <w:b/>
+          <w:bCs/>
+          <w:sz w:val="22"/>
+        </w:rPr>
+        <w:t>operator_name</w:t>
+      </w:r>
+      <w:proofErr w:type="spellEnd"/>
+      <w:r>
+        <w:rPr>
+          <w:b/>
+          <w:bCs/>
+          <w:sz w:val="22"/>
+        </w:rPr>
+        <w:t>}</w:t>
+      </w:r>
+      <w:r>
+        <w:rPr>
+          <w:b/>
+          <w:bCs/>
+          <w:sz w:val="22"/>
+        </w:rPr>
+        <w:t xml:space="preserve">         </w:t>
+      </w:r>
+      <w:r>
+        <w:rPr>
+          <w:b/>
+          <w:bCs/>
+          <w:sz w:val="22"/>
+        </w:rPr>
+        <w:t xml:space="preserve">   </w:t>
+      </w:r>
+      <w:r>
+        <w:rPr>
+          <w:b/>
+          <w:bCs/>
+          <w:sz w:val="22"/>
+        </w:rPr>
+        <w:t xml:space="preserve">          </w:t>
+      </w:r>
+      <w:r>
+        <w:rPr>
+          <w:b/>
+          <w:bCs/>
+          <w:sz w:val="22"/>
+        </w:rPr>
+        <w:t xml:space="preserve">    </w:t>
+      </w:r>
+      <w:r>
+        <w:rPr>
+          <w:b/>
+          <w:bCs/>
+          <w:sz w:val="22"/>
+        </w:rPr>
+        <w:t xml:space="preserve">  </w:t>
+      </w:r>
+      <w:r>
+        <w:rPr>
+          <w:b/>
+          <w:bCs/>
+          <w:sz w:val="22"/>
+          <w:u w:val="single"/>
+        </w:rPr>
+        <w:t xml:space="preserve">         </w:t>
+      </w:r>
+      <w:r>
+        <w:rPr>
+          <w:b/>
+          <w:bCs/>
+          <w:sz w:val="22"/>
+          <w:u w:val="single"/>
+        </w:rPr>
+        <w:t xml:space="preserve">  </w:t>
+      </w:r>
+      <w:r>
+        <w:rPr>
+          <w:b/>
+          <w:bCs/>
+          <w:sz w:val="22"/>
+          <w:u w:val="single"/>
+        </w:rPr>
+        <w:t xml:space="preserve">   </w:t>
+      </w:r>
+      <w:r>
+        <w:rPr>
+          <w:b/>
+          <w:bCs/>
+          <w:sz w:val="22"/>
+          <w:u w:val="single"/>
+        </w:rPr>
+        <w:t xml:space="preserve"> </w:t>
+      </w:r>
+      <w:r>
+        <w:rPr>
+          <w:b/>
+          <w:bCs/>
+          <w:sz w:val="22"/>
+          <w:u w:val="single"/>
+        </w:rPr>
+        <w:t xml:space="preserve">    </w:t>
+      </w:r>
+      <w:r>
+        <w:rPr>
+          <w:b/>
+          <w:bCs/>
+          <w:sz w:val="22"/>
+          <w:u w:val="single"/>
+        </w:rPr>
+        <w:t xml:space="preserve"> </w:t>
+      </w:r>
+      <w:r>
+        <w:rPr>
+          <w:b/>
+          <w:bCs/>
+          <w:u w:val="single"/>
+        </w:rPr>
+        <w:t xml:space="preserve">               </w:t>
+      </w:r>
+    </w:p>
+    <w:p>
+      <w:pPr>
+        <w:rPr>
+          <w:sz w:val="22"/>
+        </w:rPr>
+      </w:pPr>
+      <w:r>
+        <w:rPr>
+          <w:sz w:val="22"/>
+        </w:rPr>
+        <w:t xml:space="preserve">                                                                                            </w:t>
+      </w:r>
+      <w:r>
+        <w:rPr>
+          <w:sz w:val="22"/>
+        </w:rPr>
+        <w:t xml:space="preserve">    </w:t>
+      </w:r>
+      <w:r>
+        <w:rPr>
+          <w:sz w:val="22"/>
+        </w:rPr>
+        <w:t xml:space="preserve">       </w:t>
+      </w:r>
+      <w:r>
+        <w:rPr>
+          <w:sz w:val="22"/>
+        </w:rPr>
+        <w:t xml:space="preserve"> </w:t>
+      </w:r>
+      <w:r>
+        <w:rPr>
+          <w:sz w:val="22"/>
+        </w:rPr>
+        <w:tab/>
+      </w:r>
+      <w:r>
+        <w:rPr>
+          <w:sz w:val="22"/>
+        </w:rPr>
+        <w:t xml:space="preserve">              </w:t>
+      </w:r>
+      <w:r>
+        <w:rPr>
+          <w:sz w:val="22"/>
+        </w:rPr>
+        <w:tab/>
+      </w:r>
+      <w:r>
+        <w:rPr>
+          <w:sz w:val="22"/>
+        </w:rPr>
+        <w:t xml:space="preserve">                    </w:t>
+      </w:r>
+      <w:r>
+        <w:rPr>
+          <w:sz w:val="22"/>
+        </w:rPr>
+        <w:t xml:space="preserve">  </w:t>
+      </w:r>
+      <w:r>
+        <w:rPr>
+          <w:sz w:val="22"/>
+        </w:rPr>
+        <w:t>Affiant-Applicant</w:t>
+      </w:r>
+    </w:p>
+    <w:p>
+      <w:pPr>
+        <w:jc w:val="both"/>
+        <w:rPr>
+          <w:sz w:val="22"/>
+        </w:rPr>
+      </w:pPr>
+    </w:p>
+    <w:p>
+      <w:pPr>
+        <w:jc w:val="both"/>
+        <w:rPr>
+          <w:sz w:val="22"/>
+        </w:rPr>
+      </w:pPr>
+    </w:p>
+    <w:p>
+      <w:pPr>
+        <w:jc w:val="both"/>
+        <w:rPr>
+          <w:sz w:val="22"/>
+        </w:rPr>
+      </w:pPr>
+      <w:r>
+        <w:rPr>
+          <w:sz w:val="22"/>
+        </w:rPr>
+        <w:t xml:space="preserve">                                                                                          </w:t>
+      </w:r>
+    </w:p>
+    <w:p>
+      <w:pPr>
+        <w:jc w:val="both"/>
+        <w:rPr>
+          <w:sz w:val="22"/>
+          <w:vertAlign w:val="superscript"/>
+        </w:rPr>
+      </w:pPr>
+      <w:r>
+        <w:rPr>
+          <w:sz w:val="22"/>
+        </w:rPr>
+        <w:t>SUBSCRIBED AND SWORN to before me this</w:t>
+      </w:r>
+      <w:r>
+        <w:rPr>
+          <w:sz w:val="22"/>
+        </w:rPr>
+        <w:t xml:space="preserve"> </w:t>
+      </w:r>
+      <w:r>
+        <w:rPr>
+          <w:b/>
+          <w:bCs/>
+          <w:u w:val="single"/>
+        </w:rPr>
+        <w:t>${day}</w:t>
+      </w:r>
+      <w:r>
+        <w:rPr>
+          <w:b/>
+          <w:bCs/>
+          <w:u w:val="single"/>
+        </w:rPr>
+        <w:t>${suffix}</w:t>
+      </w:r>
+      <w:r>
+        <w:rPr>
+          <w:sz w:val="22"/>
+        </w:rPr>
+        <w:t xml:space="preserve"> </w:t>
+      </w:r>
+      <w:r>
+        <w:rPr>
+          <w:sz w:val="22"/>
+        </w:rPr>
+        <w:t xml:space="preserve">day of </w:t>
+      </w:r>
+      <w:r>
+        <w:rPr>
+          <w:b/>
+          <w:u w:val="single"/>
+        </w:rPr>
+        <w:t>${month</w:t>
+      </w:r>
+      <w:proofErr w:type="gramStart"/>
+      <w:r>
+        <w:rPr>
+          <w:b/>
+          <w:u w:val="single"/>
+        </w:rPr>
+        <w:t>}</w:t>
+      </w:r>
+      <w:r>
+        <w:rPr>
+          <w:b/>
+          <w:u w:val="single"/>
+        </w:rPr>
         <w:t>,</w:t>
       </w:r>
       <w:r>
         <w:rPr>
-          <w:rFonts w:ascii="Arial" w:hAnsi="Arial" w:cs="Arial"/>
-          <w:b/>
-          <w:bCs/>
-          <w:sz w:val="22"/>
-          <w:szCs w:val="22"/>
-        </w:rPr>
-        <w:t xml:space="preserve"> </w:t>
-      </w:r>
-      <w:r>
-        <w:rPr>
-          <w:sz w:val="22"/>
-        </w:rPr>
-        <w:t xml:space="preserve">after   having been duly </w:t>
-      </w:r>
-      <w:r>
-        <w:rPr>
-          <w:sz w:val="22"/>
-        </w:rPr>
-        <w:t xml:space="preserve">sworn to in accordance with law, </w:t>
-      </w:r>
-      <w:r>
-        <w:rPr>
-          <w:sz w:val="22"/>
-        </w:rPr>
-        <w:t xml:space="preserve">hereby </w:t>
-      </w:r>
-      <w:r>
-        <w:rPr>
-          <w:sz w:val="22"/>
-        </w:rPr>
-        <w:t>dispose</w:t>
-      </w:r>
-      <w:r>
-        <w:rPr>
-          <w:sz w:val="22"/>
-        </w:rPr>
-        <w:t xml:space="preserve"> and say:  That I am the applicant in the instant application; That I have caused the preparation thereof; That I have read and understood its contents; and</w:t>
+          <w:b/>
+          <w:u w:val="single"/>
+        </w:rPr>
+        <w:t>$</w:t>
+      </w:r>
+      <w:proofErr w:type="gramEnd"/>
+      <w:r>
+        <w:rPr>
+          <w:b/>
+          <w:u w:val="single"/>
+        </w:rPr>
+        <w:t>{year}</w:t>
+      </w:r>
+      <w:r>
+        <w:rPr>
+          <w:b/>
+          <w:sz w:val="22"/>
+        </w:rPr>
+        <w:t xml:space="preserve"> </w:t>
+      </w:r>
+      <w:r>
+        <w:rPr>
+          <w:sz w:val="22"/>
+        </w:rPr>
+        <w:t xml:space="preserve">at </w:t>
+      </w:r>
+      <w:proofErr w:type="spellStart"/>
+      <w:r>
+        <w:rPr>
+          <w:b/>
+          <w:sz w:val="22"/>
+        </w:rPr>
+        <w:t>Zamboanguita</w:t>
+      </w:r>
+      <w:proofErr w:type="spellEnd"/>
+      <w:r>
+        <w:rPr>
+          <w:b/>
+          <w:sz w:val="22"/>
+        </w:rPr>
+        <w:t>, Negros Oriental, Philippines</w:t>
+      </w:r>
+      <w:r>
+        <w:rPr>
+          <w:sz w:val="22"/>
+        </w:rPr>
+        <w:t xml:space="preserve"> Affiant exhibiting to me his/her Community Tax No. </w:t>
+      </w:r>
+      <w:r>
+        <w:rPr>
+          <w:b/>
+          <w:bCs/>
+          <w:u w:val="single"/>
+        </w:rPr>
+        <w:t>_________________</w:t>
+      </w:r>
+      <w:r>
+        <w:rPr>
+          <w:sz w:val="22"/>
+        </w:rPr>
+        <w:t xml:space="preserve"> issued at </w:t>
+      </w:r>
+      <w:r>
+        <w:rPr>
+          <w:b/>
+          <w:bCs/>
+          <w:u w:val="single"/>
+        </w:rPr>
+        <w:t>______________________</w:t>
+      </w:r>
+      <w:r>
+        <w:rPr>
+          <w:sz w:val="22"/>
+        </w:rPr>
+        <w:t xml:space="preserve"> on </w:t>
+      </w:r>
+      <w:r>
+        <w:rPr>
+          <w:b/>
+          <w:bCs/>
+          <w:u w:val="single"/>
+        </w:rPr>
+        <w:t>____________________</w:t>
+      </w:r>
+      <w:proofErr w:type="gramStart"/>
+      <w:r>
+        <w:rPr>
+          <w:b/>
+          <w:bCs/>
+          <w:u w:val="single"/>
+        </w:rPr>
+        <w:t>_</w:t>
       </w:r>
       <w:r>
         <w:rPr>
@@ -2024,421 +2869,39 @@
         </w:rPr>
         <w:t xml:space="preserve"> </w:t>
       </w:r>
+      <w:r>
+        <w:rPr>
+          <w:b/>
+          <w:bCs/>
+          <w:u w:val="single"/>
+        </w:rPr>
+        <w:t xml:space="preserve">  </w:t>
+      </w:r>
+      <w:proofErr w:type="gramEnd"/>
+      <w:r>
+        <w:rPr>
+          <w:b/>
+          <w:bCs/>
+          <w:u w:val="single"/>
+        </w:rPr>
+        <w:t xml:space="preserve">         </w:t>
+      </w:r>
       <w:proofErr w:type="gramStart"/>
       <w:r>
         <w:rPr>
-          <w:sz w:val="22"/>
-        </w:rPr>
-        <w:t>That</w:t>
+          <w:b/>
+          <w:bCs/>
+          <w:u w:val="single"/>
+        </w:rPr>
+        <w:t xml:space="preserve">  </w:t>
+      </w:r>
+      <w:r>
+        <w:rPr>
+          <w:sz w:val="22"/>
+        </w:rPr>
+        <w:t>.</w:t>
       </w:r>
       <w:proofErr w:type="gramEnd"/>
-      <w:r>
-        <w:rPr>
-          <w:sz w:val="22"/>
-        </w:rPr>
-        <w:t xml:space="preserve"> </w:t>
-      </w:r>
-      <w:r>
-        <w:rPr>
-          <w:sz w:val="22"/>
-        </w:rPr>
-        <w:t>they are true and correct to the best of my own personal knowledge and belief.</w:t>
-      </w:r>
-    </w:p>
-    <w:p>
-      <w:pPr>
-        <w:rPr>
-          <w:sz w:val="22"/>
-        </w:rPr>
-      </w:pPr>
-    </w:p>
-    <w:p>
-      <w:pPr>
-        <w:rPr>
-          <w:sz w:val="22"/>
-        </w:rPr>
-      </w:pPr>
-      <w:r>
-        <w:rPr>
-          <w:sz w:val="22"/>
-        </w:rPr>
-        <w:t xml:space="preserve">        </w:t>
-      </w:r>
-      <w:r>
-        <w:rPr>
-          <w:sz w:val="22"/>
-        </w:rPr>
-        <w:t xml:space="preserve"> </w:t>
-      </w:r>
-    </w:p>
-    <w:p>
-      <w:pPr>
-        <w:jc w:val="center"/>
-        <w:rPr>
-          <w:b/>
-          <w:bCs/>
-          <w:sz w:val="22"/>
-          <w:u w:val="single"/>
-        </w:rPr>
-      </w:pPr>
-      <w:r>
-        <w:rPr>
-          <w:sz w:val="22"/>
-        </w:rPr>
-        <w:t xml:space="preserve">                                         </w:t>
-      </w:r>
-      <w:r>
-        <w:rPr>
-          <w:sz w:val="22"/>
-        </w:rPr>
-        <w:t xml:space="preserve">                                                                                  </w:t>
-      </w:r>
-      <w:r>
-        <w:rPr>
-          <w:sz w:val="22"/>
-        </w:rPr>
-        <w:t xml:space="preserve">   </w:t>
-      </w:r>
-      <w:r>
-        <w:rPr>
-          <w:sz w:val="22"/>
-        </w:rPr>
-        <w:t xml:space="preserve">          </w:t>
-      </w:r>
-      <w:r>
-        <w:rPr>
-          <w:sz w:val="22"/>
-        </w:rPr>
-        <w:t xml:space="preserve">    </w:t>
-      </w:r>
-      <w:r>
-        <w:rPr>
-          <w:sz w:val="22"/>
-        </w:rPr>
-        <w:t xml:space="preserve">  </w:t>
-      </w:r>
-      <w:r>
-        <w:rPr>
-          <w:b/>
-          <w:bCs/>
-          <w:sz w:val="22"/>
-          <w:u w:val="single"/>
-        </w:rPr>
-        <w:t xml:space="preserve">         </w:t>
-      </w:r>
-      <w:r>
-        <w:rPr>
-          <w:b/>
-          <w:bCs/>
-          <w:sz w:val="22"/>
-          <w:u w:val="single"/>
-        </w:rPr>
-        <w:t xml:space="preserve">  </w:t>
-      </w:r>
-      <w:r>
-        <w:rPr>
-          <w:b/>
-          <w:bCs/>
-          <w:sz w:val="22"/>
-          <w:u w:val="single"/>
-        </w:rPr>
-        <w:t xml:space="preserve">   </w:t>
-      </w:r>
-      <w:r>
-        <w:rPr>
-          <w:b/>
-          <w:bCs/>
-          <w:sz w:val="22"/>
-          <w:u w:val="single"/>
-        </w:rPr>
-        <w:t xml:space="preserve"> </w:t>
-      </w:r>
-      <w:r>
-        <w:rPr>
-          <w:b/>
-          <w:bCs/>
-          <w:sz w:val="22"/>
-          <w:u w:val="single"/>
-        </w:rPr>
-        <w:t xml:space="preserve">    </w:t>
-      </w:r>
-      <w:r>
-        <w:rPr>
-          <w:b/>
-          <w:bCs/>
-          <w:sz w:val="22"/>
-          <w:u w:val="single"/>
-        </w:rPr>
-        <w:t xml:space="preserve"> </w:t>
-      </w:r>
-      <w:r>
-        <w:rPr>
-          <w:b/>
-          <w:bCs/>
-          <w:u w:val="single"/>
-        </w:rPr>
-        <w:t xml:space="preserve">               </w:t>
-      </w:r>
-    </w:p>
-    <w:p>
-      <w:pPr>
-        <w:rPr>
-          <w:sz w:val="22"/>
-        </w:rPr>
-      </w:pPr>
-      <w:r>
-        <w:rPr>
-          <w:sz w:val="22"/>
-        </w:rPr>
-        <w:t xml:space="preserve">                                                                                            </w:t>
-      </w:r>
-      <w:r>
-        <w:rPr>
-          <w:sz w:val="22"/>
-        </w:rPr>
-        <w:t xml:space="preserve">    </w:t>
-      </w:r>
-      <w:r>
-        <w:rPr>
-          <w:sz w:val="22"/>
-        </w:rPr>
-        <w:t xml:space="preserve">       </w:t>
-      </w:r>
-      <w:r>
-        <w:rPr>
-          <w:sz w:val="22"/>
-        </w:rPr>
-        <w:t xml:space="preserve"> </w:t>
-      </w:r>
-      <w:r>
-        <w:rPr>
-          <w:sz w:val="22"/>
-        </w:rPr>
-        <w:tab/>
-      </w:r>
-      <w:r>
-        <w:rPr>
-          <w:sz w:val="22"/>
-        </w:rPr>
-        <w:t xml:space="preserve">              </w:t>
-      </w:r>
-      <w:r>
-        <w:rPr>
-          <w:sz w:val="22"/>
-        </w:rPr>
-        <w:tab/>
-      </w:r>
-      <w:r>
-        <w:rPr>
-          <w:sz w:val="22"/>
-        </w:rPr>
-        <w:t xml:space="preserve">                    </w:t>
-      </w:r>
-      <w:r>
-        <w:rPr>
-          <w:sz w:val="22"/>
-        </w:rPr>
-        <w:t xml:space="preserve">    </w:t>
-      </w:r>
-      <w:r>
-        <w:rPr>
-          <w:sz w:val="22"/>
-        </w:rPr>
-        <w:t xml:space="preserve">  </w:t>
-      </w:r>
-      <w:r>
-        <w:rPr>
-          <w:sz w:val="22"/>
-        </w:rPr>
-        <w:t>Affiant-Applicant</w:t>
-      </w:r>
-    </w:p>
-    <w:p>
-      <w:pPr>
-        <w:jc w:val="both"/>
-        <w:rPr>
-          <w:sz w:val="22"/>
-        </w:rPr>
-      </w:pPr>
-    </w:p>
-    <w:p>
-      <w:pPr>
-        <w:jc w:val="both"/>
-        <w:rPr>
-          <w:sz w:val="22"/>
-        </w:rPr>
-      </w:pPr>
-    </w:p>
-    <w:p>
-      <w:pPr>
-        <w:jc w:val="both"/>
-        <w:rPr>
-          <w:sz w:val="22"/>
-        </w:rPr>
-      </w:pPr>
-    </w:p>
-    <w:p>
-      <w:pPr>
-        <w:jc w:val="both"/>
-        <w:rPr>
-          <w:sz w:val="22"/>
-          <w:vertAlign w:val="superscript"/>
-        </w:rPr>
-      </w:pPr>
-      <w:r>
-        <w:rPr>
-          <w:sz w:val="22"/>
-        </w:rPr>
-        <w:t>SUBSCRIBED AND SWORN to before me this</w:t>
-      </w:r>
-      <w:r>
-        <w:rPr>
-          <w:sz w:val="22"/>
-        </w:rPr>
-        <w:t xml:space="preserve"> </w:t>
-      </w:r>
-      <w:r>
-        <w:rPr>
-          <w:b/>
-          <w:bCs/>
-          <w:u w:val="single"/>
-        </w:rPr>
-        <w:t>_    __</w:t>
-      </w:r>
-      <w:r>
-        <w:rPr>
-          <w:sz w:val="22"/>
-        </w:rPr>
-        <w:t xml:space="preserve"> </w:t>
-      </w:r>
-      <w:r>
-        <w:rPr>
-          <w:sz w:val="22"/>
-        </w:rPr>
-        <w:t xml:space="preserve">day of </w:t>
-      </w:r>
-      <w:r>
-        <w:rPr>
-          <w:b/>
-          <w:u w:val="single"/>
-        </w:rPr>
-        <w:t xml:space="preserve">                                                  </w:t>
-      </w:r>
-      <w:r>
-        <w:rPr>
-          <w:b/>
-          <w:sz w:val="22"/>
-        </w:rPr>
-        <w:t xml:space="preserve"> </w:t>
-      </w:r>
-      <w:r>
-        <w:rPr>
-          <w:sz w:val="22"/>
-        </w:rPr>
-        <w:t xml:space="preserve">at </w:t>
-      </w:r>
-      <w:proofErr w:type="spellStart"/>
-      <w:r>
-        <w:rPr>
-          <w:b/>
-          <w:sz w:val="22"/>
-        </w:rPr>
-        <w:t>Zamboanguita</w:t>
-      </w:r>
-      <w:proofErr w:type="spellEnd"/>
-      <w:r>
-        <w:rPr>
-          <w:b/>
-          <w:sz w:val="22"/>
-        </w:rPr>
-        <w:t>, Negros Oriental, Philippines</w:t>
-      </w:r>
-      <w:r>
-        <w:rPr>
-          <w:sz w:val="22"/>
-        </w:rPr>
-        <w:t xml:space="preserve"> Affiant exhibiting to me his/her Community Tax No. </w:t>
-      </w:r>
-      <w:r>
-        <w:rPr>
-          <w:b/>
-          <w:bCs/>
-          <w:u w:val="single"/>
-        </w:rPr>
-        <w:t>_________________</w:t>
-      </w:r>
-      <w:r>
-        <w:rPr>
-          <w:sz w:val="22"/>
-        </w:rPr>
-        <w:t xml:space="preserve"> issued at </w:t>
-      </w:r>
-      <w:r>
-        <w:rPr>
-          <w:b/>
-          <w:bCs/>
-          <w:u w:val="single"/>
-        </w:rPr>
-        <w:t>______________________</w:t>
-      </w:r>
-      <w:r>
-        <w:rPr>
-          <w:sz w:val="22"/>
-        </w:rPr>
-        <w:t xml:space="preserve"> on </w:t>
-      </w:r>
-      <w:r>
-        <w:rPr>
-          <w:b/>
-          <w:bCs/>
-          <w:u w:val="single"/>
-        </w:rPr>
-        <w:t>____________________</w:t>
-      </w:r>
-      <w:proofErr w:type="gramStart"/>
-      <w:r>
-        <w:rPr>
-          <w:b/>
-          <w:bCs/>
-          <w:u w:val="single"/>
-        </w:rPr>
-        <w:t>_</w:t>
-      </w:r>
-      <w:r>
-        <w:rPr>
-          <w:sz w:val="22"/>
-        </w:rPr>
-        <w:t>,</w:t>
-      </w:r>
-      <w:r>
-        <w:rPr>
-          <w:sz w:val="22"/>
-        </w:rPr>
-        <w:t xml:space="preserve"> </w:t>
-      </w:r>
-      <w:r>
-        <w:rPr>
-          <w:b/>
-          <w:bCs/>
-          <w:u w:val="single"/>
-        </w:rPr>
-        <w:t xml:space="preserve">  </w:t>
-      </w:r>
-      <w:proofErr w:type="gramEnd"/>
-      <w:r>
-        <w:rPr>
-          <w:b/>
-          <w:bCs/>
-          <w:u w:val="single"/>
-        </w:rPr>
-        <w:t xml:space="preserve">           </w:t>
-      </w:r>
-      <w:r>
-        <w:rPr>
-          <w:sz w:val="22"/>
-        </w:rPr>
-        <w:t>.</w:t>
-      </w:r>
     </w:p>
     <w:p>
       <w:pPr>
@@ -2645,7 +3108,7 @@
 </file>
 
 <file path=word/endnotes.xml><?xml version="1.0" encoding="utf-8"?>
-<w:endnotes xmlns:wpc="http://schemas.microsoft.com/office/word/2010/wordprocessingCanvas" xmlns:cx="http://schemas.microsoft.com/office/drawing/2014/chartex" xmlns:cx1="http://schemas.microsoft.com/office/drawing/2015/9/8/chartex" xmlns:cx2="http://schemas.microsoft.com/office/drawing/2015/10/21/chartex" xmlns:cx3="http://schemas.microsoft.com/office/drawing/2016/5/9/chartex" xmlns:cx4="http://schemas.microsoft.com/office/drawing/2016/5/10/chartex" xmlns:cx5="http://schemas.microsoft.com/office/drawing/2016/5/11/chartex" xmlns:cx6="http://schemas.microsoft.com/office/drawing/2016/5/12/chartex" xmlns:cx7="http://schemas.microsoft.com/office/drawing/2016/5/13/chartex" xmlns:cx8="http://schemas.microsoft.com/office/drawing/2016/5/14/chartex" xmlns:mc="http://schemas.openxmlformats.org/markup-compatibility/2006" xmlns:aink="http://schemas.microsoft.com/office/drawing/2016/ink" xmlns:am3d="http://schemas.microsoft.com/office/drawing/2017/model3d" xmlns:o="urn:schemas-microsoft-com:office:office" xmlns:oel="http://schemas.microsoft.com/office/2019/extlst" xmlns:r="http://schemas.openxmlformats.org/officeDocument/2006/relationships" xmlns:m="http://schemas.openxmlformats.org/officeDocument/2006/math" xmlns:v="urn:schemas-microsoft-com:vml" xmlns:wp14="http://schemas.microsoft.com/office/word/2010/wordprocessingDrawing" xmlns:wp="http://schemas.openxmlformats.org/drawingml/2006/wordprocessingDrawing" xmlns:w10="urn:schemas-microsoft-com:office:word" xmlns:w="http://schemas.openxmlformats.org/wordprocessingml/2006/main" xmlns:w14="http://schemas.microsoft.com/office/word/2010/wordml" xmlns:w15="http://schemas.microsoft.com/office/word/2012/wordml" xmlns:w16cex="http://schemas.microsoft.com/office/word/2018/wordml/cex" xmlns:w16cid="http://schemas.microsoft.com/office/word/2016/wordml/cid" xmlns:w16="http://schemas.microsoft.com/office/word/2018/wordml" xmlns:w16sdtdh="http://schemas.microsoft.com/office/word/2020/wordml/sdtdatahash" xmlns:w16se="http://schemas.microsoft.com/office/word/2015/wordml/symex" xmlns:wpg="http://schemas.microsoft.com/office/word/2010/wordprocessingGroup" xmlns:wpi="http://schemas.microsoft.com/office/word/2010/wordprocessingInk" xmlns:wne="http://schemas.microsoft.com/office/word/2006/wordml" xmlns:wps="http://schemas.microsoft.com/office/word/2010/wordprocessingShape" mc:Ignorable="w14 w15 w16se w16cid w16 w16cex w16sdtdh wp14">
+<w:endnotes xmlns:wpc="http://schemas.microsoft.com/office/word/2010/wordprocessingCanvas" xmlns:cx="http://schemas.microsoft.com/office/drawing/2014/chartex" xmlns:cx1="http://schemas.microsoft.com/office/drawing/2015/9/8/chartex" xmlns:cx2="http://schemas.microsoft.com/office/drawing/2015/10/21/chartex" xmlns:cx3="http://schemas.microsoft.com/office/drawing/2016/5/9/chartex" xmlns:cx4="http://schemas.microsoft.com/office/drawing/2016/5/10/chartex" xmlns:cx5="http://schemas.microsoft.com/office/drawing/2016/5/11/chartex" xmlns:cx6="http://schemas.microsoft.com/office/drawing/2016/5/12/chartex" xmlns:cx7="http://schemas.microsoft.com/office/drawing/2016/5/13/chartex" xmlns:cx8="http://schemas.microsoft.com/office/drawing/2016/5/14/chartex" xmlns:mc="http://schemas.openxmlformats.org/markup-compatibility/2006" xmlns:aink="http://schemas.microsoft.com/office/drawing/2016/ink" xmlns:am3d="http://schemas.microsoft.com/office/drawing/2017/model3d" xmlns:o="urn:schemas-microsoft-com:office:office" xmlns:oel="http://schemas.microsoft.com/office/2019/extlst" xmlns:r="http://schemas.openxmlformats.org/officeDocument/2006/relationships" xmlns:m="http://schemas.openxmlformats.org/officeDocument/2006/math" xmlns:v="urn:schemas-microsoft-com:vml" xmlns:wp14="http://schemas.microsoft.com/office/word/2010/wordprocessingDrawing" xmlns:wp="http://schemas.openxmlformats.org/drawingml/2006/wordprocessingDrawing" xmlns:w10="urn:schemas-microsoft-com:office:word" xmlns:w="http://schemas.openxmlformats.org/wordprocessingml/2006/main" xmlns:w14="http://schemas.microsoft.com/office/word/2010/wordml" xmlns:w15="http://schemas.microsoft.com/office/word/2012/wordml" xmlns:w16cex="http://schemas.microsoft.com/office/word/2018/wordml/cex" xmlns:w16cid="http://schemas.microsoft.com/office/word/2016/wordml/cid" xmlns:w16="http://schemas.microsoft.com/office/word/2018/wordml" xmlns:w16du="http://schemas.microsoft.com/office/word/2023/wordml/word16du" xmlns:w16sdtdh="http://schemas.microsoft.com/office/word/2020/wordml/sdtdatahash" xmlns:w16sdtfl="http://schemas.microsoft.com/office/word/2024/wordml/sdtformatlock" xmlns:w16se="http://schemas.microsoft.com/office/word/2015/wordml/symex" xmlns:wpg="http://schemas.microsoft.com/office/word/2010/wordprocessingGroup" xmlns:wpi="http://schemas.microsoft.com/office/word/2010/wordprocessingInk" xmlns:wne="http://schemas.microsoft.com/office/word/2006/wordml" xmlns:wps="http://schemas.microsoft.com/office/word/2010/wordprocessingShape" mc:Ignorable="w14 w15 w16se w16cid w16 w16cex w16sdtdh w16sdtfl w16du wp14">
   <w:endnote w:type="separator" w:id="-1">
     <w:p>
       <w:r>
@@ -2664,7 +3127,7 @@
 </file>
 
 <file path=word/footnotes.xml><?xml version="1.0" encoding="utf-8"?>
-<w:footnotes xmlns:wpc="http://schemas.microsoft.com/office/word/2010/wordprocessingCanvas" xmlns:cx="http://schemas.microsoft.com/office/drawing/2014/chartex" xmlns:cx1="http://schemas.microsoft.com/office/drawing/2015/9/8/chartex" xmlns:cx2="http://schemas.microsoft.com/office/drawing/2015/10/21/chartex" xmlns:cx3="http://schemas.microsoft.com/office/drawing/2016/5/9/chartex" xmlns:cx4="http://schemas.microsoft.com/office/drawing/2016/5/10/chartex" xmlns:cx5="http://schemas.microsoft.com/office/drawing/2016/5/11/chartex" xmlns:cx6="http://schemas.microsoft.com/office/drawing/2016/5/12/chartex" xmlns:cx7="http://schemas.microsoft.com/office/drawing/2016/5/13/chartex" xmlns:cx8="http://schemas.microsoft.com/office/drawing/2016/5/14/chartex" xmlns:mc="http://schemas.openxmlformats.org/markup-compatibility/2006" xmlns:aink="http://schemas.microsoft.com/office/drawing/2016/ink" xmlns:am3d="http://schemas.microsoft.com/office/drawing/2017/model3d" xmlns:o="urn:schemas-microsoft-com:office:office" xmlns:oel="http://schemas.microsoft.com/office/2019/extlst" xmlns:r="http://schemas.openxmlformats.org/officeDocument/2006/relationships" xmlns:m="http://schemas.openxmlformats.org/officeDocument/2006/math" xmlns:v="urn:schemas-microsoft-com:vml" xmlns:wp14="http://schemas.microsoft.com/office/word/2010/wordprocessingDrawing" xmlns:wp="http://schemas.openxmlformats.org/drawingml/2006/wordprocessingDrawing" xmlns:w10="urn:schemas-microsoft-com:office:word" xmlns:w="http://schemas.openxmlformats.org/wordprocessingml/2006/main" xmlns:w14="http://schemas.microsoft.com/office/word/2010/wordml" xmlns:w15="http://schemas.microsoft.com/office/word/2012/wordml" xmlns:w16cex="http://schemas.microsoft.com/office/word/2018/wordml/cex" xmlns:w16cid="http://schemas.microsoft.com/office/word/2016/wordml/cid" xmlns:w16="http://schemas.microsoft.com/office/word/2018/wordml" xmlns:w16sdtdh="http://schemas.microsoft.com/office/word/2020/wordml/sdtdatahash" xmlns:w16se="http://schemas.microsoft.com/office/word/2015/wordml/symex" xmlns:wpg="http://schemas.microsoft.com/office/word/2010/wordprocessingGroup" xmlns:wpi="http://schemas.microsoft.com/office/word/2010/wordprocessingInk" xmlns:wne="http://schemas.microsoft.com/office/word/2006/wordml" xmlns:wps="http://schemas.microsoft.com/office/word/2010/wordprocessingShape" mc:Ignorable="w14 w15 w16se w16cid w16 w16cex w16sdtdh wp14">
+<w:footnotes xmlns:wpc="http://schemas.microsoft.com/office/word/2010/wordprocessingCanvas" xmlns:cx="http://schemas.microsoft.com/office/drawing/2014/chartex" xmlns:cx1="http://schemas.microsoft.com/office/drawing/2015/9/8/chartex" xmlns:cx2="http://schemas.microsoft.com/office/drawing/2015/10/21/chartex" xmlns:cx3="http://schemas.microsoft.com/office/drawing/2016/5/9/chartex" xmlns:cx4="http://schemas.microsoft.com/office/drawing/2016/5/10/chartex" xmlns:cx5="http://schemas.microsoft.com/office/drawing/2016/5/11/chartex" xmlns:cx6="http://schemas.microsoft.com/office/drawing/2016/5/12/chartex" xmlns:cx7="http://schemas.microsoft.com/office/drawing/2016/5/13/chartex" xmlns:cx8="http://schemas.microsoft.com/office/drawing/2016/5/14/chartex" xmlns:mc="http://schemas.openxmlformats.org/markup-compatibility/2006" xmlns:aink="http://schemas.microsoft.com/office/drawing/2016/ink" xmlns:am3d="http://schemas.microsoft.com/office/drawing/2017/model3d" xmlns:o="urn:schemas-microsoft-com:office:office" xmlns:oel="http://schemas.microsoft.com/office/2019/extlst" xmlns:r="http://schemas.openxmlformats.org/officeDocument/2006/relationships" xmlns:m="http://schemas.openxmlformats.org/officeDocument/2006/math" xmlns:v="urn:schemas-microsoft-com:vml" xmlns:wp14="http://schemas.microsoft.com/office/word/2010/wordprocessingDrawing" xmlns:wp="http://schemas.openxmlformats.org/drawingml/2006/wordprocessingDrawing" xmlns:w10="urn:schemas-microsoft-com:office:word" xmlns:w="http://schemas.openxmlformats.org/wordprocessingml/2006/main" xmlns:w14="http://schemas.microsoft.com/office/word/2010/wordml" xmlns:w15="http://schemas.microsoft.com/office/word/2012/wordml" xmlns:w16cex="http://schemas.microsoft.com/office/word/2018/wordml/cex" xmlns:w16cid="http://schemas.microsoft.com/office/word/2016/wordml/cid" xmlns:w16="http://schemas.microsoft.com/office/word/2018/wordml" xmlns:w16du="http://schemas.microsoft.com/office/word/2023/wordml/word16du" xmlns:w16sdtdh="http://schemas.microsoft.com/office/word/2020/wordml/sdtdatahash" xmlns:w16sdtfl="http://schemas.microsoft.com/office/word/2024/wordml/sdtformatlock" xmlns:w16se="http://schemas.microsoft.com/office/word/2015/wordml/symex" xmlns:wpg="http://schemas.microsoft.com/office/word/2010/wordprocessingGroup" xmlns:wpi="http://schemas.microsoft.com/office/word/2010/wordprocessingInk" xmlns:wne="http://schemas.microsoft.com/office/word/2006/wordml" xmlns:wps="http://schemas.microsoft.com/office/word/2010/wordprocessingShape" mc:Ignorable="w14 w15 w16se w16cid w16 w16cex w16sdtdh w16sdtfl w16du wp14">
   <w:footnote w:type="separator" w:id="-1">
     <w:p>
       <w:r>
@@ -2683,7 +3146,7 @@
 </file>
 
 <file path=word/styles.xml><?xml version="1.0" encoding="utf-8"?>
-<w:styles xmlns:mc="http://schemas.openxmlformats.org/markup-compatibility/2006" xmlns:r="http://schemas.openxmlformats.org/officeDocument/2006/relationships" xmlns:w="http://schemas.openxmlformats.org/wordprocessingml/2006/main" xmlns:w14="http://schemas.microsoft.com/office/word/2010/wordml" xmlns:w15="http://schemas.microsoft.com/office/word/2012/wordml" xmlns:w16cex="http://schemas.microsoft.com/office/word/2018/wordml/cex" xmlns:w16cid="http://schemas.microsoft.com/office/word/2016/wordml/cid" xmlns:w16="http://schemas.microsoft.com/office/word/2018/wordml" xmlns:w16sdtdh="http://schemas.microsoft.com/office/word/2020/wordml/sdtdatahash" xmlns:w16se="http://schemas.microsoft.com/office/word/2015/wordml/symex" mc:Ignorable="w14 w15 w16se w16cid w16 w16cex w16sdtdh">
+<w:styles xmlns:mc="http://schemas.openxmlformats.org/markup-compatibility/2006" xmlns:r="http://schemas.openxmlformats.org/officeDocument/2006/relationships" xmlns:w="http://schemas.openxmlformats.org/wordprocessingml/2006/main" xmlns:w14="http://schemas.microsoft.com/office/word/2010/wordml" xmlns:w15="http://schemas.microsoft.com/office/word/2012/wordml" xmlns:w16cex="http://schemas.microsoft.com/office/word/2018/wordml/cex" xmlns:w16cid="http://schemas.microsoft.com/office/word/2016/wordml/cid" xmlns:w16="http://schemas.microsoft.com/office/word/2018/wordml" xmlns:w16du="http://schemas.microsoft.com/office/word/2023/wordml/word16du" xmlns:w16sdtdh="http://schemas.microsoft.com/office/word/2020/wordml/sdtdatahash" xmlns:w16sdtfl="http://schemas.microsoft.com/office/word/2024/wordml/sdtformatlock" xmlns:w16se="http://schemas.microsoft.com/office/word/2015/wordml/symex" mc:Ignorable="w14 w15 w16se w16cid w16 w16cex w16sdtdh w16sdtfl w16du">
   <w:docDefaults>
     <w:rPrDefault>
       <w:rPr>

</xml_diff>